<commit_message>
update snmp proj and doc
</commit_message>
<xml_diff>
--- a/Doc/分析与设计文档/LMT2018系统分析与设计.docx
+++ b/Doc/分析与设计文档/LMT2018系统分析与设计.docx
@@ -27,7 +27,7 @@
           <v:shape id="_x0000_i1025" type="#_x0000_t75" style="width:107.4pt;height:43.2pt" o:ole="">
             <v:imagedata r:id="rId9" o:title=""/>
           </v:shape>
-          <o:OLEObject Type="Embed" ProgID="图像.文件" ShapeID="_x0000_i1025" DrawAspect="Content" ObjectID="_1571231073" r:id="rId10"/>
+          <o:OLEObject Type="Embed" ProgID="图像.文件" ShapeID="_x0000_i1025" DrawAspect="Content" ObjectID="_1571472192" r:id="rId10"/>
         </w:object>
       </w:r>
     </w:p>
@@ -1491,7 +1491,6 @@
         </w:numPr>
       </w:pPr>
       <w:bookmarkStart w:id="0" w:name="_Toc497235253"/>
-      <w:proofErr w:type="gramStart"/>
       <w:r>
         <w:rPr>
           <w:rFonts w:hint="eastAsia"/>
@@ -1500,7 +1499,6 @@
         <w:t>愿景分析</w:t>
       </w:r>
       <w:bookmarkEnd w:id="0"/>
-      <w:proofErr w:type="gramEnd"/>
     </w:p>
     <w:p>
       <w:pPr>
@@ -1693,21 +1691,7 @@
         <w:rPr>
           <w:rFonts w:hint="eastAsia"/>
         </w:rPr>
-        <w:t>函数功能</w:t>
-      </w:r>
-      <w:proofErr w:type="gramStart"/>
-      <w:r>
-        <w:rPr>
-          <w:rFonts w:hint="eastAsia"/>
-        </w:rPr>
-        <w:t>不</w:t>
-      </w:r>
-      <w:proofErr w:type="gramEnd"/>
-      <w:r>
-        <w:rPr>
-          <w:rFonts w:hint="eastAsia"/>
-        </w:rPr>
-        <w:t>单一，不易于代码维护</w:t>
+        <w:t>函数功能不单一，不易于代码维护</w:t>
       </w:r>
     </w:p>
     <w:p>
@@ -1879,21 +1863,7 @@
         <w:rPr>
           <w:rFonts w:hint="eastAsia"/>
         </w:rPr>
-        <w:t>提供网络规划、软件升级、日志提取等运</w:t>
-      </w:r>
-      <w:proofErr w:type="gramStart"/>
-      <w:r>
-        <w:rPr>
-          <w:rFonts w:hint="eastAsia"/>
-        </w:rPr>
-        <w:t>维必要</w:t>
-      </w:r>
-      <w:proofErr w:type="gramEnd"/>
-      <w:r>
-        <w:rPr>
-          <w:rFonts w:hint="eastAsia"/>
-        </w:rPr>
-        <w:t>的功能</w:t>
+        <w:t>提供网络规划、软件升级、日志提取等运维必要的功能</w:t>
       </w:r>
     </w:p>
     <w:p>
@@ -2195,14 +2165,12 @@
         </w:rPr>
         <w:t>对设备进行告警跟踪及分析，查看</w:t>
       </w:r>
-      <w:proofErr w:type="spellStart"/>
       <w:r>
         <w:rPr>
           <w:rFonts w:hint="eastAsia"/>
         </w:rPr>
         <w:t>eNB</w:t>
       </w:r>
-      <w:proofErr w:type="spellEnd"/>
       <w:r>
         <w:rPr>
           <w:rFonts w:hint="eastAsia"/>
@@ -2332,16 +2300,8 @@
         <w:rPr>
           <w:rFonts w:hint="eastAsia"/>
         </w:rPr>
-        <w:t>可以对各种基站日志文件进行解析与呈现，以便让开</w:t>
-      </w:r>
-      <w:proofErr w:type="gramStart"/>
-      <w:r>
-        <w:rPr>
-          <w:rFonts w:hint="eastAsia"/>
-        </w:rPr>
-        <w:t>发人员</w:t>
-      </w:r>
-      <w:proofErr w:type="gramEnd"/>
+        <w:t>可以对各种基站日志文件进行解析与呈现，以便让开发人员</w:t>
+      </w:r>
       <w:r>
         <w:rPr>
           <w:rFonts w:hint="eastAsia"/>
@@ -2546,21 +2506,7 @@
               <w:rPr>
                 <w:rFonts w:hint="eastAsia"/>
               </w:rPr>
-              <w:t>及</w:t>
-            </w:r>
-            <w:proofErr w:type="gramStart"/>
-            <w:r>
-              <w:rPr>
-                <w:rFonts w:hint="eastAsia"/>
-              </w:rPr>
-              <w:t>同类以上</w:t>
-            </w:r>
-            <w:proofErr w:type="gramEnd"/>
-            <w:r>
-              <w:rPr>
-                <w:rFonts w:hint="eastAsia"/>
-              </w:rPr>
-              <w:t>处理器</w:t>
+              <w:t>及同类以上处理器</w:t>
             </w:r>
           </w:p>
         </w:tc>
@@ -2879,6 +2825,26 @@
         </w:rPr>
         <w:t>Markdown</w:t>
       </w:r>
+      <w:r>
+        <w:rPr>
+          <w:rFonts w:hint="eastAsia"/>
+        </w:rPr>
+        <w:t>、</w:t>
+      </w:r>
+      <w:r>
+        <w:rPr>
+          <w:rFonts w:hint="eastAsia"/>
+        </w:rPr>
+        <w:t>Xmind</w:t>
+      </w:r>
+      <w:bookmarkStart w:id="7" w:name="_GoBack"/>
+      <w:bookmarkEnd w:id="7"/>
+      <w:r>
+        <w:rPr>
+          <w:rFonts w:hint="eastAsia"/>
+        </w:rPr>
+        <w:t>思维导图</w:t>
+      </w:r>
     </w:p>
     <w:p>
       <w:pPr>
@@ -2888,7 +2854,7 @@
           <w:numId w:val="1"/>
         </w:numPr>
       </w:pPr>
-      <w:bookmarkStart w:id="7" w:name="_Toc497235260"/>
+      <w:bookmarkStart w:id="8" w:name="_Toc497235260"/>
       <w:r>
         <w:rPr>
           <w:rFonts w:hint="eastAsia"/>
@@ -2901,7 +2867,7 @@
         </w:rPr>
         <w:t>需求分析</w:t>
       </w:r>
-      <w:bookmarkEnd w:id="7"/>
+      <w:bookmarkEnd w:id="8"/>
     </w:p>
     <w:p>
       <w:pPr>
@@ -2911,14 +2877,14 @@
           <w:numId w:val="1"/>
         </w:numPr>
       </w:pPr>
-      <w:bookmarkStart w:id="8" w:name="_Toc497235261"/>
+      <w:bookmarkStart w:id="9" w:name="_Toc497235261"/>
       <w:r>
         <w:rPr>
           <w:rFonts w:hint="eastAsia"/>
         </w:rPr>
         <w:t>主要功能需求</w:t>
       </w:r>
-      <w:bookmarkEnd w:id="8"/>
+      <w:bookmarkEnd w:id="9"/>
     </w:p>
     <w:p>
       <w:pPr>
@@ -2928,14 +2894,14 @@
           <w:numId w:val="1"/>
         </w:numPr>
       </w:pPr>
-      <w:bookmarkStart w:id="9" w:name="_Toc497235262"/>
+      <w:bookmarkStart w:id="10" w:name="_Toc497235262"/>
       <w:r>
         <w:rPr>
           <w:rFonts w:hint="eastAsia"/>
         </w:rPr>
         <w:t>基站</w:t>
       </w:r>
-      <w:bookmarkEnd w:id="9"/>
+      <w:bookmarkEnd w:id="10"/>
       <w:r>
         <w:rPr>
           <w:rFonts w:hint="eastAsia"/>
@@ -3145,10 +3111,7 @@
         <w:t>网络规划</w:t>
       </w:r>
     </w:p>
-    <w:p>
-      <w:bookmarkStart w:id="10" w:name="_GoBack"/>
-      <w:bookmarkEnd w:id="10"/>
-    </w:p>
+    <w:p/>
     <w:p/>
     <w:p/>
     <w:p/>
@@ -5266,7 +5229,7 @@
 </file>
 
 <file path=customXml/itemProps1.xml><?xml version="1.0" encoding="utf-8"?>
-<ds:datastoreItem xmlns:ds="http://schemas.openxmlformats.org/officeDocument/2006/customXml" ds:itemID="{8462114D-22EB-483B-8B6F-743D901FBE88}">
+<ds:datastoreItem xmlns:ds="http://schemas.openxmlformats.org/officeDocument/2006/customXml" ds:itemID="{0F7606BA-E349-47E8-942B-1AE6CA8D1C93}">
   <ds:schemaRefs>
     <ds:schemaRef ds:uri="http://schemas.openxmlformats.org/officeDocument/2006/bibliography"/>
   </ds:schemaRefs>

</xml_diff>

<commit_message>
update framework mindmap and UML design
</commit_message>
<xml_diff>
--- a/Doc/分析与设计文档/LMT2018系统分析与设计.docx
+++ b/Doc/分析与设计文档/LMT2018系统分析与设计.docx
@@ -27,7 +27,7 @@
           <v:shape id="_x0000_i1025" type="#_x0000_t75" style="width:107.4pt;height:43.2pt" o:ole="">
             <v:imagedata r:id="rId9" o:title=""/>
           </v:shape>
-          <o:OLEObject Type="Embed" ProgID="图像.文件" ShapeID="_x0000_i1025" DrawAspect="Content" ObjectID="_1571472192" r:id="rId10"/>
+          <o:OLEObject Type="Embed" ProgID="图像.文件" ShapeID="_x0000_i1025" DrawAspect="Content" ObjectID="_1571757452" r:id="rId10"/>
         </w:object>
       </w:r>
     </w:p>
@@ -47,7 +47,7 @@
           <w:sz w:val="52"/>
           <w:szCs w:val="52"/>
         </w:rPr>
-        <w:t>2018</w:t>
+        <w:t>LMT</w:t>
       </w:r>
       <w:r>
         <w:rPr>
@@ -55,7 +55,7 @@
           <w:sz w:val="52"/>
           <w:szCs w:val="52"/>
         </w:rPr>
-        <w:t>版LMT</w:t>
+        <w:t xml:space="preserve"> Version.2018</w:t>
       </w:r>
     </w:p>
     <w:p>
@@ -1739,13 +1739,31 @@
         <w:rPr>
           <w:rFonts w:hint="eastAsia"/>
         </w:rPr>
+        <w:t>老版本</w:t>
+      </w:r>
+      <w:r>
+        <w:rPr>
+          <w:rFonts w:hint="eastAsia"/>
+        </w:rPr>
+        <w:t>LMT</w:t>
+      </w:r>
+      <w:r>
+        <w:rPr>
+          <w:rFonts w:hint="eastAsia"/>
+        </w:rPr>
+        <w:t>使用的</w:t>
+      </w:r>
+      <w:r>
+        <w:rPr>
+          <w:rFonts w:hint="eastAsia"/>
+        </w:rPr>
         <w:t>MFC</w:t>
       </w:r>
       <w:r>
         <w:rPr>
           <w:rFonts w:hint="eastAsia"/>
         </w:rPr>
-        <w:t>的界面比较丑陋且交互不够人性化</w:t>
+        <w:t>界面比较丑陋且交互不够人性化</w:t>
       </w:r>
     </w:p>
     <w:p>
@@ -2837,8 +2855,6 @@
         </w:rPr>
         <w:t>Xmind</w:t>
       </w:r>
-      <w:bookmarkStart w:id="7" w:name="_GoBack"/>
-      <w:bookmarkEnd w:id="7"/>
       <w:r>
         <w:rPr>
           <w:rFonts w:hint="eastAsia"/>
@@ -2854,7 +2870,7 @@
           <w:numId w:val="1"/>
         </w:numPr>
       </w:pPr>
-      <w:bookmarkStart w:id="8" w:name="_Toc497235260"/>
+      <w:bookmarkStart w:id="7" w:name="_Toc497235260"/>
       <w:r>
         <w:rPr>
           <w:rFonts w:hint="eastAsia"/>
@@ -2867,7 +2883,7 @@
         </w:rPr>
         <w:t>需求分析</w:t>
       </w:r>
-      <w:bookmarkEnd w:id="8"/>
+      <w:bookmarkEnd w:id="7"/>
     </w:p>
     <w:p>
       <w:pPr>
@@ -2876,15 +2892,139 @@
           <w:ilvl w:val="1"/>
           <w:numId w:val="1"/>
         </w:numPr>
-      </w:pPr>
-      <w:bookmarkStart w:id="9" w:name="_Toc497235261"/>
+        <w:rPr>
+          <w:rFonts w:hint="eastAsia"/>
+        </w:rPr>
+      </w:pPr>
+      <w:bookmarkStart w:id="8" w:name="_Toc497235261"/>
       <w:r>
         <w:rPr>
           <w:rFonts w:hint="eastAsia"/>
         </w:rPr>
         <w:t>主要功能需求</w:t>
       </w:r>
-      <w:bookmarkEnd w:id="9"/>
+      <w:bookmarkEnd w:id="8"/>
+    </w:p>
+    <w:p>
+      <w:pPr>
+        <w:ind w:firstLine="420"/>
+        <w:rPr>
+          <w:rFonts w:hint="eastAsia"/>
+        </w:rPr>
+      </w:pPr>
+      <w:r>
+        <w:rPr>
+          <w:rFonts w:hint="eastAsia"/>
+        </w:rPr>
+        <w:t>通过梳理老版本</w:t>
+      </w:r>
+      <w:r>
+        <w:rPr>
+          <w:rFonts w:hint="eastAsia"/>
+        </w:rPr>
+        <w:t>LMT</w:t>
+      </w:r>
+      <w:r>
+        <w:rPr>
+          <w:rFonts w:hint="eastAsia"/>
+        </w:rPr>
+        <w:t>的功能列表</w:t>
+      </w:r>
+      <w:r>
+        <w:rPr>
+          <w:rFonts w:hint="eastAsia"/>
+        </w:rPr>
+        <w:t>以及</w:t>
+      </w:r>
+      <w:r>
+        <w:rPr>
+          <w:rFonts w:hint="eastAsia"/>
+        </w:rPr>
+        <w:t>通过需求调研（注：</w:t>
+      </w:r>
+      <w:r>
+        <w:rPr>
+          <w:rFonts w:hint="eastAsia"/>
+        </w:rPr>
+        <w:t>列表详见附录</w:t>
+      </w:r>
+      <w:r>
+        <w:rPr>
+          <w:rFonts w:hint="eastAsia"/>
+        </w:rPr>
+        <w:t>A.1</w:t>
+      </w:r>
+      <w:r>
+        <w:rPr>
+          <w:rFonts w:hint="eastAsia"/>
+        </w:rPr>
+        <w:t xml:space="preserve"> </w:t>
+      </w:r>
+      <w:r>
+        <w:rPr>
+          <w:rFonts w:hint="eastAsia"/>
+        </w:rPr>
+        <w:t>或</w:t>
+      </w:r>
+      <w:r>
+        <w:rPr>
+          <w:rFonts w:hint="eastAsia"/>
+        </w:rPr>
+        <w:t xml:space="preserve"> </w:t>
+      </w:r>
+      <w:r>
+        <w:rPr>
+          <w:rFonts w:hint="eastAsia"/>
+        </w:rPr>
+        <w:t>“</w:t>
+      </w:r>
+      <w:r>
+        <w:rPr>
+          <w:rFonts w:hint="eastAsia"/>
+        </w:rPr>
+        <w:t>LMT2018</w:t>
+      </w:r>
+      <w:r>
+        <w:rPr>
+          <w:rFonts w:hint="eastAsia"/>
+        </w:rPr>
+        <w:t>架构准备阶段</w:t>
+      </w:r>
+      <w:r>
+        <w:rPr>
+          <w:rFonts w:hint="eastAsia"/>
+        </w:rPr>
+        <w:t>的思维导图文件”</w:t>
+      </w:r>
+      <w:r>
+        <w:rPr>
+          <w:rFonts w:hint="eastAsia"/>
+        </w:rPr>
+        <w:t>）</w:t>
+      </w:r>
+    </w:p>
+    <w:p>
+      <w:pPr>
+        <w:ind w:firstLine="420"/>
+      </w:pPr>
+      <w:r>
+        <w:rPr>
+          <w:rFonts w:hint="eastAsia"/>
+        </w:rPr>
+        <w:t>整理并总结</w:t>
+      </w:r>
+      <w:r>
+        <w:rPr>
+          <w:rFonts w:hint="eastAsia"/>
+        </w:rPr>
+        <w:t>LMT.2018</w:t>
+      </w:r>
+      <w:r>
+        <w:rPr>
+          <w:rFonts w:hint="eastAsia"/>
+        </w:rPr>
+        <w:t>的主要功能需求如下：</w:t>
+      </w:r>
     </w:p>
     <w:p>
       <w:pPr>
@@ -2894,28 +3034,83 @@
           <w:numId w:val="1"/>
         </w:numPr>
       </w:pPr>
-      <w:bookmarkStart w:id="10" w:name="_Toc497235262"/>
-      <w:r>
-        <w:rPr>
-          <w:rFonts w:hint="eastAsia"/>
-        </w:rPr>
+      <w:bookmarkStart w:id="9" w:name="_Toc497235262"/>
+      <w:r>
+        <w:rPr>
+          <w:rFonts w:hint="eastAsia"/>
+        </w:rPr>
+        <w:lastRenderedPageBreak/>
         <w:t>基站</w:t>
       </w:r>
+      <w:bookmarkEnd w:id="9"/>
+      <w:r>
+        <w:rPr>
+          <w:rFonts w:hint="eastAsia"/>
+        </w:rPr>
+        <w:t>数据</w:t>
+      </w:r>
+      <w:r>
+        <w:rPr>
+          <w:rFonts w:hint="eastAsia"/>
+        </w:rPr>
+        <w:t>通信</w:t>
+      </w:r>
+    </w:p>
+    <w:p>
+      <w:pPr>
+        <w:ind w:leftChars="100" w:left="210" w:firstLine="210"/>
+      </w:pPr>
+      <w:r>
+        <w:rPr>
+          <w:rFonts w:hint="eastAsia"/>
+        </w:rPr>
+        <w:t>LMT</w:t>
+      </w:r>
+      <w:r>
+        <w:rPr>
+          <w:rFonts w:hint="eastAsia"/>
+        </w:rPr>
+        <w:t>与基站进行数据通信主要通过</w:t>
+      </w:r>
+      <w:r>
+        <w:rPr>
+          <w:rFonts w:hint="eastAsia"/>
+        </w:rPr>
+        <w:t>TCP/IP</w:t>
+      </w:r>
+      <w:r>
+        <w:rPr>
+          <w:rFonts w:hint="eastAsia"/>
+        </w:rPr>
+        <w:t>、</w:t>
+      </w:r>
+      <w:r>
+        <w:rPr>
+          <w:rFonts w:hint="eastAsia"/>
+        </w:rPr>
+        <w:t>SNMP</w:t>
+      </w:r>
+      <w:r>
+        <w:rPr>
+          <w:rFonts w:hint="eastAsia"/>
+        </w:rPr>
+        <w:t>协议以及</w:t>
+      </w:r>
+      <w:r>
+        <w:rPr>
+          <w:rFonts w:hint="eastAsia"/>
+        </w:rPr>
+        <w:t>FTP</w:t>
+      </w:r>
+      <w:r>
+        <w:rPr>
+          <w:rFonts w:hint="eastAsia"/>
+        </w:rPr>
+        <w:t>协议进行通信。这三种协议分别的作用如下：</w:t>
+      </w:r>
+      <w:bookmarkStart w:id="10" w:name="_GoBack"/>
       <w:bookmarkEnd w:id="10"/>
-      <w:r>
-        <w:rPr>
-          <w:rFonts w:hint="eastAsia"/>
-        </w:rPr>
-        <w:t>数据</w:t>
-      </w:r>
-      <w:r>
-        <w:rPr>
-          <w:rFonts w:hint="eastAsia"/>
-        </w:rPr>
-        <w:t>通信</w:t>
-      </w:r>
-    </w:p>
-    <w:p/>
+    </w:p>
     <w:p>
       <w:pPr>
         <w:pStyle w:val="4"/>
@@ -2928,14 +3123,13 @@
         <w:rPr>
           <w:rFonts w:hint="eastAsia"/>
         </w:rPr>
-        <w:lastRenderedPageBreak/>
         <w:t>SNMP</w:t>
       </w:r>
       <w:r>
         <w:rPr>
           <w:rFonts w:hint="eastAsia"/>
         </w:rPr>
-        <w:t>协议</w:t>
+        <w:t>报文</w:t>
       </w:r>
     </w:p>
     <w:p>
@@ -3093,9 +3287,103 @@
     </w:p>
     <w:p>
       <w:pPr>
-        <w:ind w:left="420"/>
-      </w:pPr>
-    </w:p>
+        <w:ind w:leftChars="100" w:left="210" w:firstLine="210"/>
+        <w:rPr>
+          <w:rFonts w:hint="eastAsia"/>
+        </w:rPr>
+      </w:pPr>
+      <w:r>
+        <w:rPr>
+          <w:rFonts w:hint="eastAsia"/>
+        </w:rPr>
+        <w:t>在</w:t>
+      </w:r>
+      <w:r>
+        <w:rPr>
+          <w:rFonts w:hint="eastAsia"/>
+        </w:rPr>
+        <w:t>LMT</w:t>
+      </w:r>
+      <w:r>
+        <w:rPr>
+          <w:rFonts w:hint="eastAsia"/>
+        </w:rPr>
+        <w:t>运行期间，用户有可能从多个方面使用</w:t>
+      </w:r>
+      <w:r>
+        <w:rPr>
+          <w:rFonts w:hint="eastAsia"/>
+        </w:rPr>
+        <w:t>SNMP</w:t>
+      </w:r>
+      <w:r>
+        <w:rPr>
+          <w:rFonts w:hint="eastAsia"/>
+        </w:rPr>
+        <w:t>报文对基站获取或设置</w:t>
+      </w:r>
+      <w:r>
+        <w:rPr>
+          <w:rFonts w:hint="eastAsia"/>
+        </w:rPr>
+        <w:t>MIB</w:t>
+      </w:r>
+      <w:r>
+        <w:rPr>
+          <w:rFonts w:hint="eastAsia"/>
+        </w:rPr>
+        <w:t>节点的数值，例如用户在使用</w:t>
+      </w:r>
+      <w:r>
+        <w:rPr>
+          <w:rFonts w:hint="eastAsia"/>
+        </w:rPr>
+        <w:t>Reclist</w:t>
+      </w:r>
+      <w:r>
+        <w:rPr>
+          <w:rFonts w:hint="eastAsia"/>
+        </w:rPr>
+        <w:t>修复基站或小区的同时，也会在数据显示界面进行数据的查询，所以对</w:t>
+      </w:r>
+      <w:r>
+        <w:rPr>
+          <w:rFonts w:hint="eastAsia"/>
+        </w:rPr>
+        <w:t>SNMP</w:t>
+      </w:r>
+      <w:r>
+        <w:rPr>
+          <w:rFonts w:hint="eastAsia"/>
+        </w:rPr>
+        <w:t>模块的消息并发数有一定要求。</w:t>
+      </w:r>
+    </w:p>
+    <w:p>
+      <w:pPr>
+        <w:pStyle w:val="4"/>
+        <w:numPr>
+          <w:ilvl w:val="3"/>
+          <w:numId w:val="1"/>
+        </w:numPr>
+        <w:rPr>
+          <w:rFonts w:hint="eastAsia"/>
+        </w:rPr>
+      </w:pPr>
+      <w:r>
+        <w:rPr>
+          <w:rFonts w:hint="eastAsia"/>
+        </w:rPr>
+        <w:t>Trap</w:t>
+      </w:r>
+      <w:r>
+        <w:rPr>
+          <w:rFonts w:hint="eastAsia"/>
+        </w:rPr>
+        <w:t>报文</w:t>
+      </w:r>
+    </w:p>
+    <w:p/>
     <w:p>
       <w:pPr>
         <w:pStyle w:val="3"/>
@@ -3113,7 +3401,21 @@
     </w:p>
     <w:p/>
     <w:p/>
-    <w:p/>
+    <w:p>
+      <w:pPr>
+        <w:pStyle w:val="2"/>
+        <w:numPr>
+          <w:ilvl w:val="1"/>
+          <w:numId w:val="1"/>
+        </w:numPr>
+      </w:pPr>
+      <w:r>
+        <w:rPr>
+          <w:rFonts w:hint="eastAsia"/>
+        </w:rPr>
+        <w:t>技术选型</w:t>
+      </w:r>
+    </w:p>
     <w:p/>
     <w:p/>
     <w:sectPr>
@@ -5229,7 +5531,7 @@
 </file>
 
 <file path=customXml/itemProps1.xml><?xml version="1.0" encoding="utf-8"?>
-<ds:datastoreItem xmlns:ds="http://schemas.openxmlformats.org/officeDocument/2006/customXml" ds:itemID="{0F7606BA-E349-47E8-942B-1AE6CA8D1C93}">
+<ds:datastoreItem xmlns:ds="http://schemas.openxmlformats.org/officeDocument/2006/customXml" ds:itemID="{48293E61-E2FD-4324-B2BF-68C03584A9C6}">
   <ds:schemaRefs>
     <ds:schemaRef ds:uri="http://schemas.openxmlformats.org/officeDocument/2006/bibliography"/>
   </ds:schemaRefs>

</xml_diff>